<commit_message>
changes to PHP skill level
</commit_message>
<xml_diff>
--- a/Resume/Resume_Kenneth_Harlley_.docx
+++ b/Resume/Resume_Kenneth_Harlley_.docx
@@ -806,7 +806,7 @@
           <w:sz w:val="22"/>
           <w:szCs w:val="22"/>
         </w:rPr>
-        <w:t xml:space="preserve">Intermediate Design and Programming for the Web, Tools for Operations Research and Machine Learning, Computer System Organization and Programming, Object-Oriented Programming with Data Structures, Introduction to Database Systems (Enrolled), Operating Systems (Enrolled). </w:t>
+        <w:t>Intermediate Design and Programming for the Web, Tools for Operations Research and Machine Learning, Computer System Organization and Programming, Object-Oriented Programming with Data Structures, Introduction to Database Systems (Enrolled), Operating Systems (Enrolled)</w:t>
       </w:r>
       <w:bookmarkStart w:id="0" w:name="_GoBack"/>
       <w:bookmarkEnd w:id="0"/>
@@ -1042,7 +1042,23 @@
           <w:b/>
           <w:bCs/>
         </w:rPr>
-        <w:t>Jan. 2017 - Present</w:t>
+        <w:t xml:space="preserve">Jan. 2017 </w:t>
+      </w:r>
+      <w:r>
+        <w:rPr>
+          <w:rFonts w:ascii="Times New Roman" w:hAnsi="Times New Roman" w:cs="Times New Roman"/>
+          <w:b/>
+          <w:bCs/>
+        </w:rPr>
+        <w:t>-</w:t>
+      </w:r>
+      <w:r>
+        <w:rPr>
+          <w:rFonts w:ascii="Times New Roman" w:hAnsi="Times New Roman" w:cs="Times New Roman"/>
+          <w:b/>
+          <w:bCs/>
+        </w:rPr>
+        <w:t xml:space="preserve"> Present</w:t>
       </w:r>
     </w:p>
     <w:p>
@@ -1417,7 +1433,7 @@
           <w:b/>
           <w:bCs/>
         </w:rPr>
-        <w:t>–</w:t>
+        <w:t>-</w:t>
       </w:r>
       <w:r>
         <w:rPr>
@@ -6373,7 +6389,7 @@
 </file>
 
 <file path=customXml/itemProps1.xml><?xml version="1.0" encoding="utf-8"?>
-<ds:datastoreItem xmlns:ds="http://schemas.openxmlformats.org/officeDocument/2006/customXml" ds:itemID="{BBA7ED0B-17C1-B149-8B50-61B1B7CA6A30}">
+<ds:datastoreItem xmlns:ds="http://schemas.openxmlformats.org/officeDocument/2006/customXml" ds:itemID="{1AA60ECE-A68D-2D42-924A-AFF244DEFA64}">
   <ds:schemaRefs>
     <ds:schemaRef ds:uri="http://schemas.openxmlformats.org/officeDocument/2006/bibliography"/>
   </ds:schemaRefs>

</xml_diff>